<commit_message>
started working on contextual chapter
</commit_message>
<xml_diff>
--- a/bibliography/bibliography.docx
+++ b/bibliography/bibliography.docx
@@ -1196,6 +1196,66 @@
           <w:rFonts w:ascii="Times New Roman" w:hAnsi="Times New Roman" w:cs="Times New Roman"/>
         </w:rPr>
         <w:t>, Mark D. (2011). The Medium is the Message: Composing Instruments and Performing Mappings. [Paper presentation]. Conference on New Instruments for Musical Expression, Oslo, Norway.</w:t>
+      </w:r>
+    </w:p>
+    <w:p>
+      <w:pPr>
+        <w:autoSpaceDE w:val="0"/>
+        <w:autoSpaceDN w:val="0"/>
+        <w:adjustRightInd w:val="0"/>
+        <w:ind w:left="720" w:right="-720" w:hanging="720"/>
+        <w:rPr>
+          <w:rFonts w:ascii="Times New Roman" w:hAnsi="Times New Roman" w:cs="Times New Roman"/>
+        </w:rPr>
+      </w:pPr>
+    </w:p>
+    <w:p>
+      <w:pPr>
+        <w:autoSpaceDE w:val="0"/>
+        <w:autoSpaceDN w:val="0"/>
+        <w:adjustRightInd w:val="0"/>
+        <w:ind w:left="720" w:right="-720" w:hanging="720"/>
+        <w:rPr>
+          <w:rFonts w:ascii="Times New Roman" w:hAnsi="Times New Roman" w:cs="Times New Roman"/>
+        </w:rPr>
+      </w:pPr>
+      <w:r>
+        <w:rPr>
+          <w:rFonts w:ascii="Times New Roman" w:hAnsi="Times New Roman" w:cs="Times New Roman"/>
+        </w:rPr>
+        <w:t xml:space="preserve">Palacio-Quintin, </w:t>
+      </w:r>
+      <w:proofErr w:type="spellStart"/>
+      <w:r>
+        <w:rPr>
+          <w:rFonts w:ascii="Times New Roman" w:hAnsi="Times New Roman" w:cs="Times New Roman"/>
+        </w:rPr>
+        <w:t>C</w:t>
+      </w:r>
+      <w:r>
+        <w:rPr>
+          <w:rFonts w:ascii="Times New Roman" w:hAnsi="Times New Roman" w:cs="Times New Roman"/>
+        </w:rPr>
+        <w:t>l</w:t>
+      </w:r>
+      <w:r>
+        <w:rPr>
+          <w:rFonts w:ascii="Times New Roman" w:hAnsi="Times New Roman" w:cs="Times New Roman"/>
+        </w:rPr>
+        <w:t>é</w:t>
+      </w:r>
+      <w:r>
+        <w:rPr>
+          <w:rFonts w:ascii="Times New Roman" w:hAnsi="Times New Roman" w:cs="Times New Roman"/>
+        </w:rPr>
+        <w:t>o</w:t>
+      </w:r>
+      <w:proofErr w:type="spellEnd"/>
+      <w:r>
+        <w:rPr>
+          <w:rFonts w:ascii="Times New Roman" w:hAnsi="Times New Roman" w:cs="Times New Roman"/>
+        </w:rPr>
+        <w:t>. (2003). The Hyper-Flute. [Paper presentation]. Conference on New Instruments for Musical Expression, Montreal, Canada.</w:t>
       </w:r>
     </w:p>
     <w:p>

</xml_diff>